<commit_message>
Upravena uživatelská příručka podle uprav app
</commit_message>
<xml_diff>
--- a/dokumentace/Uživatelská příručka.docx
+++ b/dokumentace/Uživatelská příručka.docx
@@ -188,15 +188,20 @@
       <w:pPr>
         <w:pStyle w:val="Bezmezer"/>
       </w:pPr>
+    </w:p>
+    <w:p>
+      <w:pPr>
+        <w:pStyle w:val="Bezmezer"/>
+      </w:pPr>
       <w:r>
         <w:rPr>
           <w:noProof/>
         </w:rPr>
         <w:drawing>
-          <wp:inline distT="0" distB="0" distL="0" distR="0" wp14:anchorId="2A02F5C1" wp14:editId="2068A703">
-            <wp:extent cx="5758815" cy="4912360"/>
-            <wp:effectExtent l="0" t="0" r="0" b="2540"/>
-            <wp:docPr id="16" name="Obrázek 16"/>
+          <wp:inline distT="0" distB="0" distL="0" distR="0" wp14:anchorId="2ECD4436" wp14:editId="35940457">
+            <wp:extent cx="5753100" cy="4924425"/>
+            <wp:effectExtent l="0" t="0" r="0" b="9525"/>
+            <wp:docPr id="8" name="Obrázek 8"/>
             <wp:cNvGraphicFramePr>
               <a:graphicFrameLocks xmlns:a="http://schemas.openxmlformats.org/drawingml/2006/main" noChangeAspect="1"/>
             </wp:cNvGraphicFramePr>
@@ -204,7 +209,7 @@
               <a:graphicData uri="http://schemas.openxmlformats.org/drawingml/2006/picture">
                 <pic:pic xmlns:pic="http://schemas.openxmlformats.org/drawingml/2006/picture">
                   <pic:nvPicPr>
-                    <pic:cNvPr id="0" name="Picture 16"/>
+                    <pic:cNvPr id="0" name="Picture 3"/>
                     <pic:cNvPicPr>
                       <a:picLocks noChangeAspect="1" noChangeArrowheads="1"/>
                     </pic:cNvPicPr>
@@ -225,7 +230,7 @@
                   <pic:spPr bwMode="auto">
                     <a:xfrm>
                       <a:off x="0" y="0"/>
-                      <a:ext cx="5758815" cy="4912360"/>
+                      <a:ext cx="5753100" cy="4924425"/>
                     </a:xfrm>
                     <a:prstGeom prst="rect">
                       <a:avLst/>
@@ -296,6 +301,11 @@
     <w:p>
       <w:pPr>
         <w:pStyle w:val="Bezmezer"/>
+      </w:pPr>
+    </w:p>
+    <w:p>
+      <w:pPr>
+        <w:pStyle w:val="Bezmezer"/>
         <w:rPr>
           <w:sz w:val="26"/>
           <w:szCs w:val="26"/>
@@ -306,10 +316,10 @@
           <w:noProof/>
         </w:rPr>
         <w:drawing>
-          <wp:inline distT="0" distB="0" distL="0" distR="0" wp14:anchorId="3C732FCB" wp14:editId="3C8059AC">
-            <wp:extent cx="5758815" cy="3550285"/>
+          <wp:inline distT="0" distB="0" distL="0" distR="0" wp14:anchorId="53741284" wp14:editId="4CA17D03">
+            <wp:extent cx="5753100" cy="3448050"/>
             <wp:effectExtent l="0" t="0" r="0" b="0"/>
-            <wp:docPr id="17" name="Obrázek 17"/>
+            <wp:docPr id="2" name="Obrázek 2"/>
             <wp:cNvGraphicFramePr>
               <a:graphicFrameLocks xmlns:a="http://schemas.openxmlformats.org/drawingml/2006/main" noChangeAspect="1"/>
             </wp:cNvGraphicFramePr>
@@ -317,7 +327,7 @@
               <a:graphicData uri="http://schemas.openxmlformats.org/drawingml/2006/picture">
                 <pic:pic xmlns:pic="http://schemas.openxmlformats.org/drawingml/2006/picture">
                   <pic:nvPicPr>
-                    <pic:cNvPr id="0" name="Picture 17"/>
+                    <pic:cNvPr id="0" name="Picture 2"/>
                     <pic:cNvPicPr>
                       <a:picLocks noChangeAspect="1" noChangeArrowheads="1"/>
                     </pic:cNvPicPr>
@@ -338,7 +348,7 @@
                   <pic:spPr bwMode="auto">
                     <a:xfrm>
                       <a:off x="0" y="0"/>
-                      <a:ext cx="5758815" cy="3550285"/>
+                      <a:ext cx="5753100" cy="3448050"/>
                     </a:xfrm>
                     <a:prstGeom prst="rect">
                       <a:avLst/>
@@ -376,6 +386,7 @@
     <w:p>
       <w:pPr>
         <w:rPr>
+          <w:noProof/>
           <w:lang w:val="cs-CZ"/>
         </w:rPr>
       </w:pPr>
@@ -392,6 +403,13 @@
         </w:rPr>
         <w:t xml:space="preserve"> </w:t>
       </w:r>
+    </w:p>
+    <w:p>
+      <w:pPr>
+        <w:rPr>
+          <w:lang w:val="cs-CZ"/>
+        </w:rPr>
+      </w:pPr>
       <w:r>
         <w:rPr>
           <w:noProof/>
@@ -521,10 +539,10 @@
         </w:rPr>
         <w:lastRenderedPageBreak/>
         <w:drawing>
-          <wp:inline distT="0" distB="0" distL="0" distR="0" wp14:anchorId="0659454E" wp14:editId="671F87D9">
-            <wp:extent cx="5535295" cy="4027170"/>
-            <wp:effectExtent l="0" t="0" r="8255" b="0"/>
-            <wp:docPr id="12" name="Obrázek 12"/>
+          <wp:inline distT="0" distB="0" distL="0" distR="0" wp14:anchorId="0D6CD679" wp14:editId="3352BEE4">
+            <wp:extent cx="5467350" cy="4000500"/>
+            <wp:effectExtent l="0" t="0" r="0" b="0"/>
+            <wp:docPr id="9" name="Obrázek 9"/>
             <wp:cNvGraphicFramePr>
               <a:graphicFrameLocks xmlns:a="http://schemas.openxmlformats.org/drawingml/2006/main" noChangeAspect="1"/>
             </wp:cNvGraphicFramePr>
@@ -532,7 +550,7 @@
               <a:graphicData uri="http://schemas.openxmlformats.org/drawingml/2006/picture">
                 <pic:pic xmlns:pic="http://schemas.openxmlformats.org/drawingml/2006/picture">
                   <pic:nvPicPr>
-                    <pic:cNvPr id="0" name="Picture 12"/>
+                    <pic:cNvPr id="0" name="Picture 4"/>
                     <pic:cNvPicPr>
                       <a:picLocks noChangeAspect="1" noChangeArrowheads="1"/>
                     </pic:cNvPicPr>
@@ -553,7 +571,7 @@
                   <pic:spPr bwMode="auto">
                     <a:xfrm>
                       <a:off x="0" y="0"/>
-                      <a:ext cx="5535295" cy="4027170"/>
+                      <a:ext cx="5467350" cy="4000500"/>
                     </a:xfrm>
                     <a:prstGeom prst="rect">
                       <a:avLst/>
@@ -569,13 +587,15 @@
           </wp:inline>
         </w:drawing>
       </w:r>
+      <w:bookmarkStart w:id="0" w:name="_GoBack"/>
+      <w:bookmarkEnd w:id="0"/>
       <w:r>
         <w:rPr>
           <w:noProof/>
           <w:lang w:val="cs-CZ"/>
         </w:rPr>
         <w:drawing>
-          <wp:inline distT="0" distB="0" distL="0" distR="0" wp14:anchorId="661231BD" wp14:editId="0CF73ACA">
+          <wp:inline distT="0" distB="0" distL="0" distR="0" wp14:anchorId="661231BD" wp14:editId="1AB3E4F1">
             <wp:extent cx="1848485" cy="4036695"/>
             <wp:effectExtent l="0" t="0" r="0" b="1905"/>
             <wp:docPr id="13" name="Obrázek 13"/>
@@ -623,8 +643,6 @@
           </wp:inline>
         </w:drawing>
       </w:r>
-      <w:bookmarkStart w:id="0" w:name="_GoBack"/>
-      <w:bookmarkEnd w:id="0"/>
     </w:p>
     <w:p>
       <w:pPr>
@@ -660,6 +678,13 @@
         </w:rPr>
         <w:t>Po povolení správy lze vybrat možnosti vytvořit nový anebo upravit, popřípadě smazat vybraný (vyhledaný prvek)</w:t>
       </w:r>
+    </w:p>
+    <w:p>
+      <w:pPr>
+        <w:rPr>
+          <w:lang w:val="cs-CZ"/>
+        </w:rPr>
+      </w:pPr>
     </w:p>
     <w:p>
       <w:pPr>
@@ -884,14 +909,6 @@
           </wp:inline>
         </w:drawing>
       </w:r>
-    </w:p>
-    <w:p>
-      <w:pPr>
-        <w:jc w:val="both"/>
-        <w:rPr>
-          <w:lang w:val="cs-CZ"/>
-        </w:rPr>
-      </w:pPr>
     </w:p>
     <w:p>
       <w:pPr>
@@ -2376,7 +2393,7 @@
 </file>
 
 <file path=customXml/itemProps1.xml><?xml version="1.0" encoding="utf-8"?>
-<ds:datastoreItem xmlns:ds="http://schemas.openxmlformats.org/officeDocument/2006/customXml" ds:itemID="{2590AF79-80DA-4FA5-98CD-44979B11C173}">
+<ds:datastoreItem xmlns:ds="http://schemas.openxmlformats.org/officeDocument/2006/customXml" ds:itemID="{29D09FBA-AEEA-424C-B11B-F5D584140067}">
   <ds:schemaRefs>
     <ds:schemaRef ds:uri="http://schemas.openxmlformats.org/officeDocument/2006/bibliography"/>
   </ds:schemaRefs>

</xml_diff>